<commit_message>
intro and task description
</commit_message>
<xml_diff>
--- a/CIS020-1-CIS093-1 - Assignment 2 (Group or Individual Work) Report Template 2022-2023.docx
+++ b/CIS020-1-CIS093-1 - Assignment 2 (Group or Individual Work) Report Template 2022-2023.docx
@@ -346,53 +346,7 @@
                           <w:p>
                             <w:pPr>
                               <w:spacing w:line="259" w:lineRule="auto"/>
-                              <w:ind w:left="293"/>
-                              <w:jc w:val="right"/>
-                              <w:rPr>
-                                <w:rFonts w:ascii="Arial Narrow" w:hAnsi="Arial Narrow"/>
-                                <w:b/>
-                                <w:bCs/>
-                                <w:color w:val="FFFFFF" w:themeColor="background1"/>
-                                <w:sz w:val="36"/>
-                                <w:szCs w:val="36"/>
-                              </w:rPr>
-                            </w:pPr>
-                          </w:p>
-                          <w:p>
-                            <w:pPr>
-                              <w:pStyle w:val="Heading1"/>
                               <w:ind w:right="59"/>
-                              <w:rPr>
-                                <w:rFonts w:ascii="Arial Narrow" w:hAnsi="Arial Narrow"/>
-                                <w:b/>
-                                <w:bCs/>
-                                <w:color w:val="FFFFFF" w:themeColor="background1"/>
-                              </w:rPr>
-                            </w:pPr>
-                            <w:r>
-                              <w:rPr>
-                                <w:rFonts w:ascii="Arial Narrow" w:hAnsi="Arial Narrow"/>
-                                <w:b/>
-                                <w:bCs/>
-                                <w:color w:val="FFFFFF" w:themeColor="background1"/>
-                              </w:rPr>
-                              <w:t>Group N</w:t>
-                            </w:r>
-                            <w:r>
-                              <w:rPr>
-                                <w:rFonts w:ascii="Arial Narrow" w:hAnsi="Arial Narrow"/>
-                                <w:b/>
-                                <w:bCs/>
-                                <w:color w:val="FFFFFF" w:themeColor="background1"/>
-                              </w:rPr>
-                              <w:t>ame:</w:t>
-                            </w:r>
-                          </w:p>
-                          <w:p>
-                            <w:pPr>
-                              <w:spacing w:line="259" w:lineRule="auto"/>
-                              <w:ind w:right="59"/>
-                              <w:jc w:val="right"/>
                               <w:rPr>
                                 <w:rFonts w:ascii="Arial Narrow" w:hAnsi="Arial Narrow"/>
                                 <w:b/>
@@ -402,108 +356,6 @@
                                 <w:szCs w:val="32"/>
                               </w:rPr>
                             </w:pPr>
-                            <w:r>
-                              <w:rPr>
-                                <w:rFonts w:ascii="Arial Narrow" w:hAnsi="Arial Narrow"/>
-                                <w:b/>
-                                <w:bCs/>
-                                <w:color w:val="FFFFFF" w:themeColor="background1"/>
-                                <w:sz w:val="32"/>
-                                <w:szCs w:val="32"/>
-                              </w:rPr>
-                              <w:t>Student Name: XXXX XXXXX - University ID: 012345</w:t>
-                            </w:r>
-                          </w:p>
-                          <w:p>
-                            <w:pPr>
-                              <w:spacing w:line="259" w:lineRule="auto"/>
-                              <w:ind w:right="59"/>
-                              <w:jc w:val="right"/>
-                              <w:rPr>
-                                <w:rFonts w:ascii="Arial Narrow" w:hAnsi="Arial Narrow"/>
-                                <w:b/>
-                                <w:bCs/>
-                                <w:color w:val="FFFFFF" w:themeColor="background1"/>
-                                <w:sz w:val="32"/>
-                                <w:szCs w:val="32"/>
-                              </w:rPr>
-                            </w:pPr>
-                            <w:r>
-                              <w:rPr>
-                                <w:rFonts w:ascii="Arial Narrow" w:hAnsi="Arial Narrow"/>
-                                <w:b/>
-                                <w:bCs/>
-                                <w:color w:val="FFFFFF" w:themeColor="background1"/>
-                                <w:sz w:val="32"/>
-                                <w:szCs w:val="32"/>
-                              </w:rPr>
-                              <w:t>Student Name: XXXX XXXXX - University ID: 012345</w:t>
-                            </w:r>
-                          </w:p>
-                          <w:p>
-                            <w:pPr>
-                              <w:spacing w:line="259" w:lineRule="auto"/>
-                              <w:ind w:right="59"/>
-                              <w:jc w:val="right"/>
-                              <w:rPr>
-                                <w:rFonts w:ascii="Arial Narrow" w:hAnsi="Arial Narrow"/>
-                                <w:b/>
-                                <w:bCs/>
-                                <w:color w:val="FFFFFF" w:themeColor="background1"/>
-                                <w:sz w:val="32"/>
-                                <w:szCs w:val="32"/>
-                              </w:rPr>
-                            </w:pPr>
-                            <w:r>
-                              <w:rPr>
-                                <w:rFonts w:ascii="Arial Narrow" w:hAnsi="Arial Narrow"/>
-                                <w:b/>
-                                <w:bCs/>
-                                <w:color w:val="FFFFFF" w:themeColor="background1"/>
-                                <w:sz w:val="32"/>
-                                <w:szCs w:val="32"/>
-                              </w:rPr>
-                              <w:t>Student Name: XXXX XXXXX - University ID: 012345</w:t>
-                            </w:r>
-                          </w:p>
-                          <w:p>
-                            <w:pPr>
-                              <w:spacing w:line="259" w:lineRule="auto"/>
-                              <w:jc w:val="right"/>
-                              <w:rPr>
-                                <w:rFonts w:ascii="Arial Narrow" w:hAnsi="Arial Narrow"/>
-                                <w:b/>
-                                <w:bCs/>
-                                <w:color w:val="2F5496"/>
-                                <w:sz w:val="32"/>
-                                <w:szCs w:val="32"/>
-                              </w:rPr>
-                            </w:pPr>
-                          </w:p>
-                          <w:p>
-                            <w:pPr>
-                              <w:spacing w:line="259" w:lineRule="auto"/>
-                              <w:jc w:val="right"/>
-                              <w:rPr>
-                                <w:rFonts w:ascii="Arial Narrow" w:hAnsi="Arial Narrow"/>
-                                <w:b/>
-                                <w:bCs/>
-                                <w:color w:val="FFFFFF" w:themeColor="background1"/>
-                                <w:sz w:val="32"/>
-                                <w:szCs w:val="32"/>
-                              </w:rPr>
-                            </w:pPr>
-                            <w:r>
-                              <w:rPr>
-                                <w:rFonts w:ascii="Arial Narrow" w:hAnsi="Arial Narrow"/>
-                                <w:b/>
-                                <w:bCs/>
-                                <w:color w:val="FFFFFF" w:themeColor="background1"/>
-                                <w:sz w:val="32"/>
-                                <w:szCs w:val="32"/>
-                              </w:rPr>
-                              <w:t>OR</w:t>
-                            </w:r>
                           </w:p>
                           <w:p>
                             <w:pPr>
@@ -539,7 +391,62 @@
                                 <w:sz w:val="32"/>
                                 <w:szCs w:val="32"/>
                               </w:rPr>
-                              <w:t>Student Name: XXXX XXXXX - University ID: 012345</w:t>
+                              <w:t xml:space="preserve">Student Name: </w:t>
+                            </w:r>
+                            <w:r>
+                              <w:rPr>
+                                <w:rFonts w:ascii="Arial Narrow" w:hAnsi="Arial Narrow"/>
+                                <w:b/>
+                                <w:bCs/>
+                                <w:color w:val="FFFFFF" w:themeColor="background1"/>
+                                <w:sz w:val="32"/>
+                                <w:szCs w:val="32"/>
+                              </w:rPr>
+                              <w:t>Nitesh</w:t>
+                            </w:r>
+                            <w:r>
+                              <w:rPr>
+                                <w:rFonts w:ascii="Arial Narrow" w:hAnsi="Arial Narrow"/>
+                                <w:b/>
+                                <w:bCs/>
+                                <w:color w:val="FFFFFF" w:themeColor="background1"/>
+                                <w:sz w:val="32"/>
+                                <w:szCs w:val="32"/>
+                              </w:rPr>
+                              <w:t xml:space="preserve"> </w:t>
+                            </w:r>
+                            <w:r>
+                              <w:rPr>
+                                <w:rFonts w:ascii="Arial Narrow" w:hAnsi="Arial Narrow"/>
+                                <w:b/>
+                                <w:bCs/>
+                                <w:color w:val="FFFFFF" w:themeColor="background1"/>
+                                <w:sz w:val="32"/>
+                                <w:szCs w:val="32"/>
+                              </w:rPr>
+                              <w:t>Hamal</w:t>
+                            </w:r>
+                            <w:r>
+                              <w:rPr>
+                                <w:rFonts w:ascii="Arial Narrow" w:hAnsi="Arial Narrow"/>
+                                <w:b/>
+                                <w:bCs/>
+                                <w:color w:val="FFFFFF" w:themeColor="background1"/>
+                                <w:sz w:val="32"/>
+                                <w:szCs w:val="32"/>
+                              </w:rPr>
+                              <w:t xml:space="preserve"> - University ID: </w:t>
+                            </w:r>
+                            <w:r>
+                              <w:rPr>
+                                <w:rFonts w:ascii="Arial Narrow" w:hAnsi="Arial Narrow"/>
+                                <w:b/>
+                                <w:bCs/>
+                                <w:color w:val="FFFFFF" w:themeColor="background1"/>
+                                <w:sz w:val="32"/>
+                                <w:szCs w:val="32"/>
+                              </w:rPr>
+                              <w:t>2126474</w:t>
                             </w:r>
                             <w:r>
                               <w:rPr>
@@ -719,53 +626,7 @@
                     <w:p>
                       <w:pPr>
                         <w:spacing w:line="259" w:lineRule="auto"/>
-                        <w:ind w:left="293"/>
-                        <w:jc w:val="right"/>
-                        <w:rPr>
-                          <w:rFonts w:ascii="Arial Narrow" w:hAnsi="Arial Narrow"/>
-                          <w:b/>
-                          <w:bCs/>
-                          <w:color w:val="FFFFFF" w:themeColor="background1"/>
-                          <w:sz w:val="36"/>
-                          <w:szCs w:val="36"/>
-                        </w:rPr>
-                      </w:pPr>
-                    </w:p>
-                    <w:p>
-                      <w:pPr>
-                        <w:pStyle w:val="Heading1"/>
                         <w:ind w:right="59"/>
-                        <w:rPr>
-                          <w:rFonts w:ascii="Arial Narrow" w:hAnsi="Arial Narrow"/>
-                          <w:b/>
-                          <w:bCs/>
-                          <w:color w:val="FFFFFF" w:themeColor="background1"/>
-                        </w:rPr>
-                      </w:pPr>
-                      <w:r>
-                        <w:rPr>
-                          <w:rFonts w:ascii="Arial Narrow" w:hAnsi="Arial Narrow"/>
-                          <w:b/>
-                          <w:bCs/>
-                          <w:color w:val="FFFFFF" w:themeColor="background1"/>
-                        </w:rPr>
-                        <w:t>Group N</w:t>
-                      </w:r>
-                      <w:r>
-                        <w:rPr>
-                          <w:rFonts w:ascii="Arial Narrow" w:hAnsi="Arial Narrow"/>
-                          <w:b/>
-                          <w:bCs/>
-                          <w:color w:val="FFFFFF" w:themeColor="background1"/>
-                        </w:rPr>
-                        <w:t>ame:</w:t>
-                      </w:r>
-                    </w:p>
-                    <w:p>
-                      <w:pPr>
-                        <w:spacing w:line="259" w:lineRule="auto"/>
-                        <w:ind w:right="59"/>
-                        <w:jc w:val="right"/>
                         <w:rPr>
                           <w:rFonts w:ascii="Arial Narrow" w:hAnsi="Arial Narrow"/>
                           <w:b/>
@@ -775,108 +636,6 @@
                           <w:szCs w:val="32"/>
                         </w:rPr>
                       </w:pPr>
-                      <w:r>
-                        <w:rPr>
-                          <w:rFonts w:ascii="Arial Narrow" w:hAnsi="Arial Narrow"/>
-                          <w:b/>
-                          <w:bCs/>
-                          <w:color w:val="FFFFFF" w:themeColor="background1"/>
-                          <w:sz w:val="32"/>
-                          <w:szCs w:val="32"/>
-                        </w:rPr>
-                        <w:t>Student Name: XXXX XXXXX - University ID: 012345</w:t>
-                      </w:r>
-                    </w:p>
-                    <w:p>
-                      <w:pPr>
-                        <w:spacing w:line="259" w:lineRule="auto"/>
-                        <w:ind w:right="59"/>
-                        <w:jc w:val="right"/>
-                        <w:rPr>
-                          <w:rFonts w:ascii="Arial Narrow" w:hAnsi="Arial Narrow"/>
-                          <w:b/>
-                          <w:bCs/>
-                          <w:color w:val="FFFFFF" w:themeColor="background1"/>
-                          <w:sz w:val="32"/>
-                          <w:szCs w:val="32"/>
-                        </w:rPr>
-                      </w:pPr>
-                      <w:r>
-                        <w:rPr>
-                          <w:rFonts w:ascii="Arial Narrow" w:hAnsi="Arial Narrow"/>
-                          <w:b/>
-                          <w:bCs/>
-                          <w:color w:val="FFFFFF" w:themeColor="background1"/>
-                          <w:sz w:val="32"/>
-                          <w:szCs w:val="32"/>
-                        </w:rPr>
-                        <w:t>Student Name: XXXX XXXXX - University ID: 012345</w:t>
-                      </w:r>
-                    </w:p>
-                    <w:p>
-                      <w:pPr>
-                        <w:spacing w:line="259" w:lineRule="auto"/>
-                        <w:ind w:right="59"/>
-                        <w:jc w:val="right"/>
-                        <w:rPr>
-                          <w:rFonts w:ascii="Arial Narrow" w:hAnsi="Arial Narrow"/>
-                          <w:b/>
-                          <w:bCs/>
-                          <w:color w:val="FFFFFF" w:themeColor="background1"/>
-                          <w:sz w:val="32"/>
-                          <w:szCs w:val="32"/>
-                        </w:rPr>
-                      </w:pPr>
-                      <w:r>
-                        <w:rPr>
-                          <w:rFonts w:ascii="Arial Narrow" w:hAnsi="Arial Narrow"/>
-                          <w:b/>
-                          <w:bCs/>
-                          <w:color w:val="FFFFFF" w:themeColor="background1"/>
-                          <w:sz w:val="32"/>
-                          <w:szCs w:val="32"/>
-                        </w:rPr>
-                        <w:t>Student Name: XXXX XXXXX - University ID: 012345</w:t>
-                      </w:r>
-                    </w:p>
-                    <w:p>
-                      <w:pPr>
-                        <w:spacing w:line="259" w:lineRule="auto"/>
-                        <w:jc w:val="right"/>
-                        <w:rPr>
-                          <w:rFonts w:ascii="Arial Narrow" w:hAnsi="Arial Narrow"/>
-                          <w:b/>
-                          <w:bCs/>
-                          <w:color w:val="2F5496"/>
-                          <w:sz w:val="32"/>
-                          <w:szCs w:val="32"/>
-                        </w:rPr>
-                      </w:pPr>
-                    </w:p>
-                    <w:p>
-                      <w:pPr>
-                        <w:spacing w:line="259" w:lineRule="auto"/>
-                        <w:jc w:val="right"/>
-                        <w:rPr>
-                          <w:rFonts w:ascii="Arial Narrow" w:hAnsi="Arial Narrow"/>
-                          <w:b/>
-                          <w:bCs/>
-                          <w:color w:val="FFFFFF" w:themeColor="background1"/>
-                          <w:sz w:val="32"/>
-                          <w:szCs w:val="32"/>
-                        </w:rPr>
-                      </w:pPr>
-                      <w:r>
-                        <w:rPr>
-                          <w:rFonts w:ascii="Arial Narrow" w:hAnsi="Arial Narrow"/>
-                          <w:b/>
-                          <w:bCs/>
-                          <w:color w:val="FFFFFF" w:themeColor="background1"/>
-                          <w:sz w:val="32"/>
-                          <w:szCs w:val="32"/>
-                        </w:rPr>
-                        <w:t>OR</w:t>
-                      </w:r>
                     </w:p>
                     <w:p>
                       <w:pPr>
@@ -912,7 +671,62 @@
                           <w:sz w:val="32"/>
                           <w:szCs w:val="32"/>
                         </w:rPr>
-                        <w:t>Student Name: XXXX XXXXX - University ID: 012345</w:t>
+                        <w:t xml:space="preserve">Student Name: </w:t>
+                      </w:r>
+                      <w:r>
+                        <w:rPr>
+                          <w:rFonts w:ascii="Arial Narrow" w:hAnsi="Arial Narrow"/>
+                          <w:b/>
+                          <w:bCs/>
+                          <w:color w:val="FFFFFF" w:themeColor="background1"/>
+                          <w:sz w:val="32"/>
+                          <w:szCs w:val="32"/>
+                        </w:rPr>
+                        <w:t>Nitesh</w:t>
+                      </w:r>
+                      <w:r>
+                        <w:rPr>
+                          <w:rFonts w:ascii="Arial Narrow" w:hAnsi="Arial Narrow"/>
+                          <w:b/>
+                          <w:bCs/>
+                          <w:color w:val="FFFFFF" w:themeColor="background1"/>
+                          <w:sz w:val="32"/>
+                          <w:szCs w:val="32"/>
+                        </w:rPr>
+                        <w:t xml:space="preserve"> </w:t>
+                      </w:r>
+                      <w:r>
+                        <w:rPr>
+                          <w:rFonts w:ascii="Arial Narrow" w:hAnsi="Arial Narrow"/>
+                          <w:b/>
+                          <w:bCs/>
+                          <w:color w:val="FFFFFF" w:themeColor="background1"/>
+                          <w:sz w:val="32"/>
+                          <w:szCs w:val="32"/>
+                        </w:rPr>
+                        <w:t>Hamal</w:t>
+                      </w:r>
+                      <w:r>
+                        <w:rPr>
+                          <w:rFonts w:ascii="Arial Narrow" w:hAnsi="Arial Narrow"/>
+                          <w:b/>
+                          <w:bCs/>
+                          <w:color w:val="FFFFFF" w:themeColor="background1"/>
+                          <w:sz w:val="32"/>
+                          <w:szCs w:val="32"/>
+                        </w:rPr>
+                        <w:t xml:space="preserve"> - University ID: </w:t>
+                      </w:r>
+                      <w:r>
+                        <w:rPr>
+                          <w:rFonts w:ascii="Arial Narrow" w:hAnsi="Arial Narrow"/>
+                          <w:b/>
+                          <w:bCs/>
+                          <w:color w:val="FFFFFF" w:themeColor="background1"/>
+                          <w:sz w:val="32"/>
+                          <w:szCs w:val="32"/>
+                        </w:rPr>
+                        <w:t>2126474</w:t>
                       </w:r>
                       <w:r>
                         <w:rPr>
@@ -1183,7 +997,23 @@
           <w:rFonts w:ascii="Arial Narrow" w:hAnsi="Arial Narrow" w:cs="Arial"/>
           <w:sz w:val="28"/>
         </w:rPr>
-        <w:t>List of Group Members (if Group Work)………………………………………</w:t>
+        <w:t xml:space="preserve">List of Group Members (if Group </w:t>
+      </w:r>
+      <w:proofErr w:type="gramStart"/>
+      <w:r>
+        <w:rPr>
+          <w:rFonts w:ascii="Arial Narrow" w:hAnsi="Arial Narrow" w:cs="Arial"/>
+          <w:sz w:val="28"/>
+        </w:rPr>
+        <w:t>Work)…</w:t>
+      </w:r>
+      <w:proofErr w:type="gramEnd"/>
+      <w:r>
+        <w:rPr>
+          <w:rFonts w:ascii="Arial Narrow" w:hAnsi="Arial Narrow" w:cs="Arial"/>
+          <w:sz w:val="28"/>
+        </w:rPr>
+        <w:t>……………………………………</w:t>
       </w:r>
       <w:r>
         <w:rPr>
@@ -2213,324 +2043,231 @@
           <w:color w:val="0070C0"/>
           <w:sz w:val="32"/>
         </w:rPr>
-        <w:t xml:space="preserve">List of Group Members </w:t>
-      </w:r>
-    </w:p>
-    <w:p>
-      <w:pPr>
-        <w:rPr>
-          <w:rFonts w:ascii="Arial Narrow" w:hAnsi="Arial Narrow" w:cs="Arial"/>
-          <w:sz w:val="28"/>
-        </w:rPr>
-      </w:pPr>
-    </w:p>
-    <w:p>
-      <w:pPr>
-        <w:rPr>
-          <w:rFonts w:ascii="Arial Narrow" w:hAnsi="Arial Narrow" w:cs="Arial"/>
-          <w:sz w:val="28"/>
-        </w:rPr>
-      </w:pPr>
-      <w:r>
-        <w:rPr>
-          <w:rFonts w:ascii="Arial Narrow" w:hAnsi="Arial Narrow" w:cs="Arial"/>
-          <w:sz w:val="28"/>
-        </w:rPr>
-        <w:t>I</w:t>
-      </w:r>
-      <w:r>
-        <w:rPr>
-          <w:rFonts w:ascii="Arial Narrow" w:hAnsi="Arial Narrow" w:cs="Arial"/>
-          <w:sz w:val="28"/>
-        </w:rPr>
-        <w:t>nclude University IDs and Full N</w:t>
-      </w:r>
-      <w:r>
-        <w:rPr>
-          <w:rFonts w:ascii="Arial Narrow" w:hAnsi="Arial Narrow" w:cs="Arial"/>
-          <w:sz w:val="28"/>
-        </w:rPr>
-        <w:t>am</w:t>
-      </w:r>
-      <w:r>
-        <w:rPr>
-          <w:rFonts w:ascii="Arial Narrow" w:hAnsi="Arial Narrow" w:cs="Arial"/>
-          <w:sz w:val="28"/>
-        </w:rPr>
-        <w:t>es</w:t>
-      </w:r>
-    </w:p>
-    <w:p>
-      <w:pPr>
-        <w:rPr>
-          <w:rFonts w:ascii="Arial Narrow" w:hAnsi="Arial Narrow" w:cs="Arial"/>
-          <w:sz w:val="28"/>
-        </w:rPr>
-      </w:pPr>
-    </w:p>
-    <w:p>
-      <w:pPr>
-        <w:rPr>
-          <w:rFonts w:ascii="Arial Narrow" w:hAnsi="Arial Narrow" w:cs="Arial"/>
-          <w:sz w:val="28"/>
-        </w:rPr>
-      </w:pPr>
-      <w:r>
-        <w:rPr>
-          <w:rFonts w:ascii="Arial Narrow" w:hAnsi="Arial Narrow" w:cs="Arial"/>
-          <w:sz w:val="28"/>
-        </w:rPr>
-        <w:t>University ID</w:t>
-      </w:r>
-      <w:r>
-        <w:rPr>
-          <w:rFonts w:ascii="Arial Narrow" w:hAnsi="Arial Narrow" w:cs="Arial"/>
-          <w:sz w:val="28"/>
-        </w:rPr>
-        <w:tab/>
-        <w:t>XXXXX</w:t>
-      </w:r>
-      <w:r>
-        <w:rPr>
-          <w:rFonts w:ascii="Arial Narrow" w:hAnsi="Arial Narrow" w:cs="Arial"/>
-          <w:sz w:val="28"/>
-        </w:rPr>
-        <w:tab/>
-      </w:r>
-      <w:proofErr w:type="spellStart"/>
-      <w:r>
-        <w:rPr>
-          <w:rFonts w:ascii="Arial Narrow" w:hAnsi="Arial Narrow" w:cs="Arial"/>
-          <w:sz w:val="28"/>
-        </w:rPr>
-        <w:t>Fullname</w:t>
-      </w:r>
-      <w:proofErr w:type="spellEnd"/>
-      <w:r>
-        <w:rPr>
-          <w:rFonts w:ascii="Arial Narrow" w:hAnsi="Arial Narrow" w:cs="Arial"/>
-          <w:sz w:val="28"/>
-        </w:rPr>
-        <w:t xml:space="preserve">  XXXX  XXXXX</w:t>
-      </w:r>
-    </w:p>
-    <w:p>
-      <w:pPr>
-        <w:rPr>
-          <w:rFonts w:ascii="Arial Narrow" w:hAnsi="Arial Narrow" w:cs="Arial"/>
-          <w:sz w:val="28"/>
-        </w:rPr>
-      </w:pPr>
-      <w:r>
-        <w:rPr>
-          <w:rFonts w:ascii="Arial Narrow" w:hAnsi="Arial Narrow" w:cs="Arial"/>
-          <w:sz w:val="28"/>
-        </w:rPr>
-        <w:t>University ID</w:t>
-      </w:r>
-      <w:r>
-        <w:rPr>
-          <w:rFonts w:ascii="Arial Narrow" w:hAnsi="Arial Narrow" w:cs="Arial"/>
-          <w:sz w:val="28"/>
-        </w:rPr>
-        <w:tab/>
-        <w:t>XXXXX</w:t>
-      </w:r>
-      <w:r>
-        <w:rPr>
-          <w:rFonts w:ascii="Arial Narrow" w:hAnsi="Arial Narrow" w:cs="Arial"/>
-          <w:sz w:val="28"/>
-        </w:rPr>
-        <w:tab/>
-      </w:r>
-      <w:proofErr w:type="spellStart"/>
-      <w:r>
-        <w:rPr>
-          <w:rFonts w:ascii="Arial Narrow" w:hAnsi="Arial Narrow" w:cs="Arial"/>
-          <w:sz w:val="28"/>
-        </w:rPr>
-        <w:t>Fullname</w:t>
-      </w:r>
-      <w:proofErr w:type="spellEnd"/>
-      <w:r>
-        <w:rPr>
-          <w:rFonts w:ascii="Arial Narrow" w:hAnsi="Arial Narrow" w:cs="Arial"/>
-          <w:sz w:val="28"/>
-        </w:rPr>
-        <w:t xml:space="preserve">  XXXX  XXXXX</w:t>
-      </w:r>
-    </w:p>
-    <w:p>
-      <w:pPr>
-        <w:rPr>
-          <w:rFonts w:ascii="Arial Narrow" w:hAnsi="Arial Narrow" w:cs="Arial"/>
-          <w:sz w:val="28"/>
-        </w:rPr>
-      </w:pPr>
-      <w:r>
-        <w:rPr>
-          <w:rFonts w:ascii="Arial Narrow" w:hAnsi="Arial Narrow" w:cs="Arial"/>
-          <w:sz w:val="28"/>
-        </w:rPr>
-        <w:t>University ID</w:t>
-      </w:r>
-      <w:r>
-        <w:rPr>
-          <w:rFonts w:ascii="Arial Narrow" w:hAnsi="Arial Narrow" w:cs="Arial"/>
-          <w:sz w:val="28"/>
-        </w:rPr>
-        <w:tab/>
-        <w:t>XXXXX</w:t>
-      </w:r>
-      <w:r>
-        <w:rPr>
-          <w:rFonts w:ascii="Arial Narrow" w:hAnsi="Arial Narrow" w:cs="Arial"/>
-          <w:sz w:val="28"/>
-        </w:rPr>
-        <w:tab/>
-      </w:r>
-      <w:proofErr w:type="spellStart"/>
-      <w:r>
-        <w:rPr>
-          <w:rFonts w:ascii="Arial Narrow" w:hAnsi="Arial Narrow" w:cs="Arial"/>
-          <w:sz w:val="28"/>
-        </w:rPr>
-        <w:t>Fullname</w:t>
-      </w:r>
-      <w:proofErr w:type="spellEnd"/>
-      <w:r>
-        <w:rPr>
-          <w:rFonts w:ascii="Arial Narrow" w:hAnsi="Arial Narrow" w:cs="Arial"/>
-          <w:sz w:val="28"/>
-        </w:rPr>
-        <w:t xml:space="preserve">  XXXX  XXXXX</w:t>
-      </w:r>
-    </w:p>
-    <w:p>
-      <w:pPr>
-        <w:rPr>
-          <w:rFonts w:ascii="Arial Narrow" w:hAnsi="Arial Narrow" w:cs="Arial"/>
-          <w:sz w:val="28"/>
-        </w:rPr>
-      </w:pPr>
-    </w:p>
-    <w:p>
-      <w:pPr>
-        <w:rPr>
-          <w:rFonts w:ascii="Arial Narrow" w:hAnsi="Arial Narrow" w:cs="Arial"/>
-          <w:color w:val="0070C0"/>
-          <w:sz w:val="28"/>
-          <w:szCs w:val="28"/>
-        </w:rPr>
-      </w:pPr>
-      <w:r>
-        <w:rPr>
-          <w:rFonts w:ascii="Arial Narrow" w:hAnsi="Arial Narrow" w:cs="Arial"/>
-          <w:color w:val="0070C0"/>
-          <w:sz w:val="28"/>
-          <w:szCs w:val="28"/>
-        </w:rPr>
-        <w:t>IF YOU ARE WORKING AS AN INDIVIDUAL YOU NEED TO MAKE THIS VERY CLEAR</w:t>
-      </w:r>
-    </w:p>
-    <w:p>
-      <w:pPr>
-        <w:rPr>
-          <w:rFonts w:ascii="Arial Narrow" w:hAnsi="Arial Narrow" w:cs="Arial"/>
-          <w:sz w:val="28"/>
-        </w:rPr>
-      </w:pPr>
-    </w:p>
-    <w:p>
-      <w:pPr>
+        <w:t>University ID and Name</w:t>
+      </w:r>
+      <w:r>
         <w:rPr>
           <w:rFonts w:ascii="Arial Narrow" w:hAnsi="Arial Narrow" w:cs="Arial"/>
           <w:color w:val="0070C0"/>
           <w:sz w:val="32"/>
         </w:rPr>
-      </w:pPr>
-      <w:r>
+        <w:t xml:space="preserve"> </w:t>
+      </w:r>
+    </w:p>
+    <w:p>
+      <w:pPr>
+        <w:rPr>
+          <w:rFonts w:ascii="Arial Narrow" w:hAnsi="Arial Narrow" w:cs="Arial"/>
+          <w:sz w:val="28"/>
+        </w:rPr>
+      </w:pPr>
+    </w:p>
+    <w:p>
+      <w:pPr>
+        <w:rPr>
+          <w:rFonts w:ascii="Arial Narrow" w:hAnsi="Arial Narrow" w:cs="Arial"/>
+          <w:sz w:val="28"/>
+        </w:rPr>
+      </w:pPr>
+      <w:r>
+        <w:rPr>
+          <w:rFonts w:ascii="Arial Narrow" w:hAnsi="Arial Narrow" w:cs="Arial"/>
+          <w:sz w:val="28"/>
+        </w:rPr>
+        <w:t>University ID</w:t>
+      </w:r>
+      <w:r>
+        <w:rPr>
+          <w:rFonts w:ascii="Arial Narrow" w:hAnsi="Arial Narrow" w:cs="Arial"/>
+          <w:sz w:val="28"/>
+        </w:rPr>
+        <w:tab/>
+      </w:r>
+      <w:r>
+        <w:rPr>
+          <w:rFonts w:ascii="Arial Narrow" w:hAnsi="Arial Narrow" w:cs="Arial"/>
+          <w:sz w:val="28"/>
+        </w:rPr>
+        <w:t>2126474</w:t>
+      </w:r>
+      <w:r>
+        <w:rPr>
+          <w:rFonts w:ascii="Arial Narrow" w:hAnsi="Arial Narrow" w:cs="Arial"/>
+          <w:sz w:val="28"/>
+        </w:rPr>
+        <w:tab/>
+      </w:r>
+      <w:r>
+        <w:rPr>
+          <w:rFonts w:ascii="Arial Narrow" w:hAnsi="Arial Narrow" w:cs="Arial"/>
+          <w:sz w:val="28"/>
+        </w:rPr>
+        <w:t>Full name</w:t>
+      </w:r>
+      <w:r>
+        <w:rPr>
+          <w:rFonts w:ascii="Arial Narrow" w:hAnsi="Arial Narrow" w:cs="Arial"/>
+          <w:sz w:val="28"/>
+        </w:rPr>
+        <w:t xml:space="preserve"> Nitesh</w:t>
+      </w:r>
+      <w:r>
+        <w:rPr>
+          <w:rFonts w:ascii="Arial Narrow" w:hAnsi="Arial Narrow" w:cs="Arial"/>
+          <w:sz w:val="28"/>
+        </w:rPr>
+        <w:t xml:space="preserve"> </w:t>
+      </w:r>
+      <w:r>
+        <w:rPr>
+          <w:rFonts w:ascii="Arial Narrow" w:hAnsi="Arial Narrow" w:cs="Arial"/>
+          <w:sz w:val="28"/>
+        </w:rPr>
+        <w:t>Hamal</w:t>
+      </w:r>
+    </w:p>
+    <w:p>
+      <w:pPr>
+        <w:rPr>
+          <w:rFonts w:ascii="Arial Narrow" w:hAnsi="Arial Narrow" w:cs="Arial"/>
+          <w:sz w:val="28"/>
+        </w:rPr>
+      </w:pPr>
+    </w:p>
+    <w:p>
+      <w:pPr>
         <w:rPr>
           <w:rFonts w:ascii="Arial Narrow" w:hAnsi="Arial Narrow" w:cs="Arial"/>
           <w:color w:val="0070C0"/>
           <w:sz w:val="32"/>
         </w:rPr>
-        <w:t>Introduction/Overview</w:t>
-      </w:r>
-    </w:p>
-    <w:p>
-      <w:pPr>
-        <w:rPr>
-          <w:rFonts w:ascii="Arial Narrow" w:hAnsi="Arial Narrow" w:cs="Arial"/>
-          <w:sz w:val="28"/>
-        </w:rPr>
-      </w:pPr>
-    </w:p>
-    <w:p>
-      <w:pPr>
-        <w:rPr>
-          <w:rFonts w:ascii="Arial Narrow" w:hAnsi="Arial Narrow" w:cs="Arial"/>
-          <w:sz w:val="28"/>
-        </w:rPr>
-      </w:pPr>
-      <w:r>
-        <w:rPr>
-          <w:rFonts w:ascii="Arial Narrow" w:hAnsi="Arial Narrow" w:cs="Arial"/>
-          <w:sz w:val="28"/>
-        </w:rPr>
-        <w:t xml:space="preserve">Why are you doing this work?  What you were asked to do?  What you did?  Were </w:t>
-      </w:r>
-      <w:r>
-        <w:rPr>
-          <w:rFonts w:ascii="Arial Narrow" w:hAnsi="Arial Narrow" w:cs="Arial"/>
-          <w:sz w:val="28"/>
-        </w:rPr>
-        <w:t>you</w:t>
-      </w:r>
-      <w:r>
-        <w:rPr>
-          <w:rFonts w:ascii="Arial Narrow" w:hAnsi="Arial Narrow" w:cs="Arial"/>
-          <w:sz w:val="28"/>
-        </w:rPr>
-        <w:t xml:space="preserve"> successful?</w:t>
-      </w:r>
-      <w:r>
-        <w:rPr>
-          <w:rFonts w:ascii="Arial Narrow" w:hAnsi="Arial Narrow" w:cs="Arial"/>
-          <w:sz w:val="28"/>
-        </w:rPr>
-        <w:t xml:space="preserve"> </w:t>
-      </w:r>
-      <w:r>
-        <w:rPr>
-          <w:rFonts w:ascii="Arial Narrow" w:hAnsi="Arial Narrow" w:cs="Arial"/>
-          <w:sz w:val="28"/>
-        </w:rPr>
-        <w:t>This should be an overview of the problem for which a solution is required, and an overview of your proposed solution.</w:t>
-      </w:r>
-    </w:p>
-    <w:p>
-      <w:pPr>
-        <w:rPr>
-          <w:rFonts w:ascii="Arial Narrow" w:hAnsi="Arial Narrow" w:cs="Arial"/>
-          <w:sz w:val="28"/>
-        </w:rPr>
-      </w:pPr>
-    </w:p>
-    <w:p>
-      <w:pPr>
+      </w:pPr>
+      <w:r>
         <w:rPr>
           <w:rFonts w:ascii="Arial Narrow" w:hAnsi="Arial Narrow" w:cs="Arial"/>
           <w:color w:val="0070C0"/>
           <w:sz w:val="32"/>
         </w:rPr>
-      </w:pPr>
-      <w:r>
+        <w:t>Introduction/Overview</w:t>
+      </w:r>
+    </w:p>
+    <w:p>
+      <w:pPr>
+        <w:rPr>
+          <w:rFonts w:ascii="Arial Narrow" w:hAnsi="Arial Narrow" w:cs="Arial"/>
+          <w:sz w:val="28"/>
+        </w:rPr>
+      </w:pPr>
+    </w:p>
+    <w:p>
+      <w:pPr>
+        <w:rPr>
+          <w:rFonts w:ascii="Arial Narrow" w:hAnsi="Arial Narrow" w:cs="Arial"/>
+          <w:sz w:val="28"/>
+        </w:rPr>
+      </w:pPr>
+      <w:r>
+        <w:rPr>
+          <w:rFonts w:ascii="Arial Narrow" w:hAnsi="Arial Narrow" w:cs="Arial"/>
+          <w:sz w:val="28"/>
+        </w:rPr>
+        <w:t xml:space="preserve">The university assigned </w:t>
+      </w:r>
+      <w:r>
+        <w:rPr>
+          <w:rFonts w:ascii="Arial Narrow" w:hAnsi="Arial Narrow" w:cs="Arial"/>
+          <w:sz w:val="28"/>
+        </w:rPr>
+        <w:t>student</w:t>
+      </w:r>
+      <w:r>
+        <w:rPr>
+          <w:rFonts w:ascii="Arial Narrow" w:hAnsi="Arial Narrow" w:cs="Arial"/>
+          <w:sz w:val="28"/>
+        </w:rPr>
+        <w:t xml:space="preserve"> to create a taxi booking system. It is critical to undertake a requirement analysis before beginning implementation. The taxi booking system has </w:t>
+      </w:r>
+      <w:r>
+        <w:rPr>
+          <w:rFonts w:ascii="Arial Narrow" w:hAnsi="Arial Narrow" w:cs="Arial"/>
+          <w:sz w:val="28"/>
+        </w:rPr>
+        <w:t>three</w:t>
+      </w:r>
+      <w:r>
+        <w:rPr>
+          <w:rFonts w:ascii="Arial Narrow" w:hAnsi="Arial Narrow" w:cs="Arial"/>
+          <w:sz w:val="28"/>
+        </w:rPr>
+        <w:t xml:space="preserve"> users: customer, driver, and administrator.</w:t>
+      </w:r>
+      <w:r>
+        <w:t xml:space="preserve"> </w:t>
+      </w:r>
+      <w:r>
+        <w:rPr>
+          <w:rFonts w:ascii="Arial Narrow" w:hAnsi="Arial Narrow" w:cs="Arial"/>
+          <w:sz w:val="28"/>
+        </w:rPr>
+        <w:t>Prior to development, a Class Diagram, Use Case Diagram, and Activity Diagram are created to visualize the project's operating mechanism. An Entity-Relationship Model is used to construct a Relational Database Management System (RDMS) for the database (ERM).</w:t>
+      </w:r>
+      <w:r>
+        <w:t xml:space="preserve"> </w:t>
+      </w:r>
+      <w:r>
+        <w:rPr>
+          <w:rFonts w:ascii="Arial Narrow" w:hAnsi="Arial Narrow" w:cs="Arial"/>
+          <w:sz w:val="28"/>
+        </w:rPr>
+        <w:t xml:space="preserve">The taxi booking system is built using the </w:t>
+      </w:r>
+      <w:r>
+        <w:rPr>
+          <w:rFonts w:ascii="Arial Narrow" w:hAnsi="Arial Narrow" w:cs="Arial"/>
+          <w:sz w:val="28"/>
+        </w:rPr>
+        <w:t>PyCharm</w:t>
+      </w:r>
+      <w:r>
+        <w:rPr>
+          <w:rFonts w:ascii="Arial Narrow" w:hAnsi="Arial Narrow" w:cs="Arial"/>
+          <w:sz w:val="28"/>
+        </w:rPr>
+        <w:t xml:space="preserve"> IDE. The Python Libraries provide capabilities for constructing Python programs, and the Object-Oriented Programming idea is employed in development. This program is built with Tkinter, a Python GUI toolkit. MySQL is used in the database to store data from the taxi booking system.</w:t>
+      </w:r>
+      <w:r>
+        <w:t xml:space="preserve"> </w:t>
+      </w:r>
+      <w:r>
+        <w:rPr>
+          <w:rFonts w:ascii="Arial Narrow" w:hAnsi="Arial Narrow" w:cs="Arial"/>
+          <w:sz w:val="28"/>
+        </w:rPr>
+        <w:t>Completing a taxi booking system is a difficult process. A difficulty is unavoidable. Solving such challenges and creating a fantastic application is possible with the assistance of teachers, friends, and the internet.</w:t>
+      </w:r>
+    </w:p>
+    <w:p>
+      <w:pPr>
+        <w:rPr>
+          <w:rFonts w:ascii="Arial Narrow" w:hAnsi="Arial Narrow" w:cs="Arial"/>
+          <w:sz w:val="28"/>
+        </w:rPr>
+      </w:pPr>
+    </w:p>
+    <w:p>
+      <w:pPr>
         <w:rPr>
           <w:rFonts w:ascii="Arial Narrow" w:hAnsi="Arial Narrow" w:cs="Arial"/>
           <w:color w:val="0070C0"/>
           <w:sz w:val="32"/>
         </w:rPr>
+      </w:pPr>
+      <w:r>
+        <w:rPr>
+          <w:rFonts w:ascii="Arial Narrow" w:hAnsi="Arial Narrow" w:cs="Arial"/>
+          <w:color w:val="0070C0"/>
+          <w:sz w:val="32"/>
+        </w:rPr>
         <w:t>Task Description</w:t>
       </w:r>
     </w:p>
@@ -2556,23 +2293,24 @@
           <w:sz w:val="28"/>
           <w:szCs w:val="26"/>
         </w:rPr>
-        <w:t xml:space="preserve">This is basically a description of the task as on the Assignment brief.  You can paraphrase what is written </w:t>
-      </w:r>
-      <w:r>
+        <w:t>The task is about a taxi company's taxi booking system. A taxi firm would want to provide an online service for the convenience of individuals traveling about, as well as for drivers to monitor their forthcoming journeys.</w:t>
+      </w:r>
+    </w:p>
+    <w:p>
+      <w:pPr>
         <w:rPr>
           <w:rFonts w:ascii="Arial Narrow" w:hAnsi="Arial Narrow"/>
           <w:sz w:val="28"/>
           <w:szCs w:val="26"/>
         </w:rPr>
-        <w:t>i</w:t>
-      </w:r>
+      </w:pPr>
       <w:r>
         <w:rPr>
           <w:rFonts w:ascii="Arial Narrow" w:hAnsi="Arial Narrow"/>
           <w:sz w:val="28"/>
           <w:szCs w:val="26"/>
         </w:rPr>
-        <w:t>n the Assignment 2 brief.</w:t>
+        <w:t>To access the taxi booking system, the c</w:t>
       </w:r>
       <w:r>
         <w:rPr>
@@ -2580,33 +2318,31 @@
           <w:sz w:val="28"/>
           <w:szCs w:val="26"/>
         </w:rPr>
-        <w:t xml:space="preserve">  LOOK AT THE ASSIGNMENT BRIEF AND SEE WHAT YOU CAN INCLUDE.</w:t>
-      </w:r>
-    </w:p>
-    <w:p>
-      <w:pPr>
+        <w:t>ustomer</w:t>
+      </w:r>
+      <w:r>
         <w:rPr>
           <w:rFonts w:ascii="Arial Narrow" w:hAnsi="Arial Narrow"/>
           <w:sz w:val="28"/>
           <w:szCs w:val="26"/>
         </w:rPr>
-      </w:pPr>
-    </w:p>
-    <w:p>
-      <w:pPr>
+        <w:t xml:space="preserve"> must first register with the system. A person must enter information such as their name, address, phone number, email address, and so on </w:t>
+      </w:r>
+      <w:r>
         <w:rPr>
           <w:rFonts w:ascii="Arial Narrow" w:hAnsi="Arial Narrow"/>
           <w:sz w:val="28"/>
           <w:szCs w:val="26"/>
         </w:rPr>
-      </w:pPr>
+        <w:t>to</w:t>
+      </w:r>
       <w:r>
         <w:rPr>
           <w:rFonts w:ascii="Arial Narrow" w:hAnsi="Arial Narrow"/>
           <w:sz w:val="28"/>
           <w:szCs w:val="26"/>
         </w:rPr>
-        <w:t>Include the scenario, and Use Case Diagram from the Brief</w:t>
+        <w:t xml:space="preserve"> register. They must also enter a password </w:t>
       </w:r>
       <w:r>
         <w:rPr>
@@ -2614,33 +2350,51 @@
           <w:sz w:val="28"/>
           <w:szCs w:val="26"/>
         </w:rPr>
-        <w:t>.</w:t>
-      </w:r>
-    </w:p>
-    <w:p>
-      <w:pPr>
+        <w:t>to</w:t>
+      </w:r>
+      <w:r>
         <w:rPr>
           <w:rFonts w:ascii="Arial Narrow" w:hAnsi="Arial Narrow"/>
           <w:sz w:val="28"/>
           <w:szCs w:val="26"/>
         </w:rPr>
-      </w:pPr>
-    </w:p>
-    <w:p>
-      <w:pPr>
-        <w:rPr>
-          <w:rFonts w:ascii="Arial Narrow" w:hAnsi="Arial Narrow" w:cs="Arial"/>
-          <w:sz w:val="26"/>
+        <w:t xml:space="preserve"> check in later using their email address and the password they entered. The c</w:t>
+      </w:r>
+      <w:r>
+        <w:rPr>
+          <w:rFonts w:ascii="Arial Narrow" w:hAnsi="Arial Narrow"/>
+          <w:sz w:val="28"/>
           <w:szCs w:val="26"/>
         </w:rPr>
-      </w:pPr>
+        <w:t>ustomer</w:t>
+      </w:r>
       <w:r>
         <w:rPr>
           <w:rFonts w:ascii="Arial Narrow" w:hAnsi="Arial Narrow"/>
           <w:sz w:val="28"/>
           <w:szCs w:val="26"/>
         </w:rPr>
-        <w:t>Include any assumptions you make about the system.</w:t>
+        <w:t xml:space="preserve"> may request the booking and examine their booking history after signing in.</w:t>
+      </w:r>
+      <w:r>
+        <w:t xml:space="preserve"> </w:t>
+      </w:r>
+      <w:r>
+        <w:rPr>
+          <w:rFonts w:ascii="Arial Narrow" w:hAnsi="Arial Narrow"/>
+          <w:sz w:val="28"/>
+          <w:szCs w:val="26"/>
+        </w:rPr>
+        <w:t xml:space="preserve">The administrator must also log in to access the booking system. The admin can validate the customer's desired booking and assign a driver to the booking. The administrator registers the driver by </w:t>
+      </w:r>
+      <w:r>
+        <w:rPr>
+          <w:rFonts w:ascii="Arial Narrow" w:hAnsi="Arial Narrow"/>
+          <w:sz w:val="28"/>
+          <w:szCs w:val="26"/>
+        </w:rPr>
+        <w:lastRenderedPageBreak/>
+        <w:t>entering the driver's information. The administrator will then provide the password to the driver. The driver must first log in. After logging in, the driver may view their planned trips and reset their password. Each trip must be assigned to a unique driver, and trips assigned to the same driver must not overlap. The bill will be provided by the administrator only after the journey has been finished. The journey will be finished when the driver drops the customer off at their location.</w:t>
       </w:r>
     </w:p>
     <w:p>
@@ -2692,6 +2446,9 @@
         <w:gridCol w:w="2977"/>
       </w:tblGrid>
       <w:tr>
+        <w:trPr>
+          <w:trHeight w:val="593"/>
+        </w:trPr>
         <w:tc>
           <w:tcPr>
             <w:tcW w:w="2405" w:type="dxa"/>
@@ -2771,6 +2528,13 @@
                 <w:sz w:val="28"/>
               </w:rPr>
             </w:pPr>
+            <w:r>
+              <w:rPr>
+                <w:rFonts w:ascii="Arial Narrow" w:hAnsi="Arial Narrow" w:cs="Arial"/>
+                <w:sz w:val="28"/>
+              </w:rPr>
+              <w:t>7</w:t>
+            </w:r>
           </w:p>
         </w:tc>
         <w:tc>
@@ -2784,6 +2548,73 @@
                 <w:sz w:val="28"/>
               </w:rPr>
             </w:pPr>
+            <w:r>
+              <w:rPr>
+                <w:rFonts w:ascii="Arial Narrow" w:hAnsi="Arial Narrow" w:cs="Arial"/>
+                <w:sz w:val="28"/>
+              </w:rPr>
+              <w:t>Case Study</w:t>
+            </w:r>
+          </w:p>
+          <w:p>
+            <w:pPr>
+              <w:rPr>
+                <w:rFonts w:ascii="Arial Narrow" w:hAnsi="Arial Narrow" w:cs="Arial"/>
+                <w:sz w:val="28"/>
+              </w:rPr>
+            </w:pPr>
+            <w:r>
+              <w:rPr>
+                <w:rFonts w:ascii="Arial Narrow" w:hAnsi="Arial Narrow" w:cs="Arial"/>
+                <w:sz w:val="28"/>
+              </w:rPr>
+              <w:t>System Analysis</w:t>
+            </w:r>
+          </w:p>
+          <w:p>
+            <w:pPr>
+              <w:rPr>
+                <w:rFonts w:ascii="Arial Narrow" w:hAnsi="Arial Narrow" w:cs="Arial"/>
+                <w:sz w:val="28"/>
+              </w:rPr>
+            </w:pPr>
+            <w:r>
+              <w:rPr>
+                <w:rFonts w:ascii="Arial Narrow" w:hAnsi="Arial Narrow" w:cs="Arial"/>
+                <w:sz w:val="28"/>
+              </w:rPr>
+              <w:t>Use Case-V1</w:t>
+            </w:r>
+          </w:p>
+          <w:p>
+            <w:pPr>
+              <w:rPr>
+                <w:rFonts w:ascii="Arial Narrow" w:hAnsi="Arial Narrow" w:cs="Arial"/>
+                <w:sz w:val="28"/>
+              </w:rPr>
+            </w:pPr>
+            <w:r>
+              <w:rPr>
+                <w:rFonts w:ascii="Arial Narrow" w:hAnsi="Arial Narrow" w:cs="Arial"/>
+                <w:sz w:val="28"/>
+              </w:rPr>
+              <w:t>UI/UX Design-V1</w:t>
+            </w:r>
+          </w:p>
+          <w:p>
+            <w:pPr>
+              <w:rPr>
+                <w:rFonts w:ascii="Arial Narrow" w:hAnsi="Arial Narrow" w:cs="Arial"/>
+                <w:sz w:val="28"/>
+              </w:rPr>
+            </w:pPr>
+            <w:r>
+              <w:rPr>
+                <w:rFonts w:ascii="Arial Narrow" w:hAnsi="Arial Narrow" w:cs="Arial"/>
+                <w:sz w:val="28"/>
+              </w:rPr>
+              <w:t>Activity Diagram-V1</w:t>
+            </w:r>
           </w:p>
         </w:tc>
         <w:tc>
@@ -2797,6 +2628,13 @@
                 <w:sz w:val="28"/>
               </w:rPr>
             </w:pPr>
+            <w:r>
+              <w:rPr>
+                <w:rFonts w:ascii="Arial Narrow" w:hAnsi="Arial Narrow" w:cs="Arial"/>
+                <w:sz w:val="28"/>
+              </w:rPr>
+              <w:t>MUST</w:t>
+            </w:r>
           </w:p>
         </w:tc>
       </w:tr>
@@ -2812,6 +2650,13 @@
                 <w:sz w:val="28"/>
               </w:rPr>
             </w:pPr>
+            <w:r>
+              <w:rPr>
+                <w:rFonts w:ascii="Arial Narrow" w:hAnsi="Arial Narrow" w:cs="Arial"/>
+                <w:sz w:val="28"/>
+              </w:rPr>
+              <w:t>8</w:t>
+            </w:r>
           </w:p>
         </w:tc>
         <w:tc>
@@ -2825,6 +2670,73 @@
                 <w:sz w:val="28"/>
               </w:rPr>
             </w:pPr>
+            <w:r>
+              <w:rPr>
+                <w:rFonts w:ascii="Arial Narrow" w:hAnsi="Arial Narrow" w:cs="Arial"/>
+                <w:sz w:val="28"/>
+              </w:rPr>
+              <w:t>Database Connectivity</w:t>
+            </w:r>
+          </w:p>
+          <w:p>
+            <w:pPr>
+              <w:rPr>
+                <w:rFonts w:ascii="Arial Narrow" w:hAnsi="Arial Narrow" w:cs="Arial"/>
+                <w:sz w:val="28"/>
+              </w:rPr>
+            </w:pPr>
+            <w:r>
+              <w:rPr>
+                <w:rFonts w:ascii="Arial Narrow" w:hAnsi="Arial Narrow" w:cs="Arial"/>
+                <w:sz w:val="28"/>
+              </w:rPr>
+              <w:t>ER-Diagram-V1</w:t>
+            </w:r>
+          </w:p>
+          <w:p>
+            <w:pPr>
+              <w:rPr>
+                <w:rFonts w:ascii="Arial Narrow" w:hAnsi="Arial Narrow" w:cs="Arial"/>
+                <w:sz w:val="28"/>
+              </w:rPr>
+            </w:pPr>
+            <w:r>
+              <w:rPr>
+                <w:rFonts w:ascii="Arial Narrow" w:hAnsi="Arial Narrow" w:cs="Arial"/>
+                <w:sz w:val="28"/>
+              </w:rPr>
+              <w:t>CRUD Version-1</w:t>
+            </w:r>
+          </w:p>
+          <w:p>
+            <w:pPr>
+              <w:rPr>
+                <w:rFonts w:ascii="Arial Narrow" w:hAnsi="Arial Narrow" w:cs="Arial"/>
+                <w:sz w:val="28"/>
+              </w:rPr>
+            </w:pPr>
+            <w:r>
+              <w:rPr>
+                <w:rFonts w:ascii="Arial Narrow" w:hAnsi="Arial Narrow" w:cs="Arial"/>
+                <w:sz w:val="28"/>
+              </w:rPr>
+              <w:t>OOP Implementation-V1</w:t>
+            </w:r>
+          </w:p>
+          <w:p>
+            <w:pPr>
+              <w:rPr>
+                <w:rFonts w:ascii="Arial Narrow" w:hAnsi="Arial Narrow" w:cs="Arial"/>
+                <w:sz w:val="28"/>
+              </w:rPr>
+            </w:pPr>
+            <w:r>
+              <w:rPr>
+                <w:rFonts w:ascii="Arial Narrow" w:hAnsi="Arial Narrow" w:cs="Arial"/>
+                <w:sz w:val="28"/>
+              </w:rPr>
+              <w:t>Class Diagram-V1</w:t>
+            </w:r>
           </w:p>
         </w:tc>
         <w:tc>
@@ -2838,6 +2750,13 @@
                 <w:sz w:val="28"/>
               </w:rPr>
             </w:pPr>
+            <w:r>
+              <w:rPr>
+                <w:rFonts w:ascii="Arial Narrow" w:hAnsi="Arial Narrow" w:cs="Arial"/>
+                <w:sz w:val="28"/>
+              </w:rPr>
+              <w:t>MUST</w:t>
+            </w:r>
           </w:p>
         </w:tc>
       </w:tr>
@@ -2853,6 +2772,13 @@
                 <w:sz w:val="28"/>
               </w:rPr>
             </w:pPr>
+            <w:r>
+              <w:rPr>
+                <w:rFonts w:ascii="Arial Narrow" w:hAnsi="Arial Narrow" w:cs="Arial"/>
+                <w:sz w:val="28"/>
+              </w:rPr>
+              <w:t>9</w:t>
+            </w:r>
           </w:p>
         </w:tc>
         <w:tc>
@@ -2866,6 +2792,103 @@
                 <w:sz w:val="28"/>
               </w:rPr>
             </w:pPr>
+            <w:r>
+              <w:rPr>
+                <w:rFonts w:ascii="Arial Narrow" w:hAnsi="Arial Narrow" w:cs="Arial"/>
+                <w:sz w:val="28"/>
+              </w:rPr>
+              <w:t>Use Case-V2</w:t>
+            </w:r>
+          </w:p>
+          <w:p>
+            <w:pPr>
+              <w:rPr>
+                <w:rFonts w:ascii="Arial Narrow" w:hAnsi="Arial Narrow" w:cs="Arial"/>
+                <w:sz w:val="28"/>
+              </w:rPr>
+            </w:pPr>
+            <w:r>
+              <w:rPr>
+                <w:rFonts w:ascii="Arial Narrow" w:hAnsi="Arial Narrow" w:cs="Arial"/>
+                <w:sz w:val="28"/>
+              </w:rPr>
+              <w:t>UI/UX Design-V2</w:t>
+            </w:r>
+          </w:p>
+          <w:p>
+            <w:pPr>
+              <w:rPr>
+                <w:rFonts w:ascii="Arial Narrow" w:hAnsi="Arial Narrow" w:cs="Arial"/>
+                <w:sz w:val="28"/>
+              </w:rPr>
+            </w:pPr>
+            <w:r>
+              <w:rPr>
+                <w:rFonts w:ascii="Arial Narrow" w:hAnsi="Arial Narrow" w:cs="Arial"/>
+                <w:sz w:val="28"/>
+              </w:rPr>
+              <w:t>Activity Diagram-V2</w:t>
+            </w:r>
+          </w:p>
+          <w:p>
+            <w:pPr>
+              <w:rPr>
+                <w:rFonts w:ascii="Arial Narrow" w:hAnsi="Arial Narrow" w:cs="Arial"/>
+                <w:sz w:val="28"/>
+              </w:rPr>
+            </w:pPr>
+            <w:r>
+              <w:rPr>
+                <w:rFonts w:ascii="Arial Narrow" w:hAnsi="Arial Narrow" w:cs="Arial"/>
+                <w:sz w:val="28"/>
+              </w:rPr>
+              <w:t>Class Diagram-V2</w:t>
+            </w:r>
+          </w:p>
+          <w:p>
+            <w:pPr>
+              <w:rPr>
+                <w:rFonts w:ascii="Arial Narrow" w:hAnsi="Arial Narrow" w:cs="Arial"/>
+                <w:sz w:val="28"/>
+              </w:rPr>
+            </w:pPr>
+            <w:r>
+              <w:rPr>
+                <w:rFonts w:ascii="Arial Narrow" w:hAnsi="Arial Narrow" w:cs="Arial"/>
+                <w:sz w:val="28"/>
+              </w:rPr>
+              <w:t>ER-Diagram-V2</w:t>
+            </w:r>
+          </w:p>
+          <w:p>
+            <w:pPr>
+              <w:rPr>
+                <w:rFonts w:ascii="Arial Narrow" w:hAnsi="Arial Narrow" w:cs="Arial"/>
+                <w:sz w:val="28"/>
+              </w:rPr>
+            </w:pPr>
+            <w:r>
+              <w:rPr>
+                <w:rFonts w:ascii="Arial Narrow" w:hAnsi="Arial Narrow" w:cs="Arial"/>
+                <w:sz w:val="28"/>
+              </w:rPr>
+              <w:t>OOP Implementation-V2</w:t>
+            </w:r>
+          </w:p>
+          <w:p>
+            <w:pPr>
+              <w:rPr>
+                <w:rFonts w:ascii="Arial Narrow" w:hAnsi="Arial Narrow" w:cs="Arial"/>
+                <w:sz w:val="28"/>
+              </w:rPr>
+            </w:pPr>
+            <w:r>
+              <w:rPr>
+                <w:rFonts w:ascii="Arial Narrow" w:hAnsi="Arial Narrow" w:cs="Arial"/>
+                <w:sz w:val="28"/>
+              </w:rPr>
+              <w:t>CRUD Version-2</w:t>
+            </w:r>
           </w:p>
         </w:tc>
         <w:tc>
@@ -2879,6 +2902,13 @@
                 <w:sz w:val="28"/>
               </w:rPr>
             </w:pPr>
+            <w:r>
+              <w:rPr>
+                <w:rFonts w:ascii="Arial Narrow" w:hAnsi="Arial Narrow" w:cs="Arial"/>
+                <w:sz w:val="28"/>
+              </w:rPr>
+              <w:t>MUST</w:t>
+            </w:r>
           </w:p>
         </w:tc>
       </w:tr>
@@ -2894,6 +2924,13 @@
                 <w:sz w:val="28"/>
               </w:rPr>
             </w:pPr>
+            <w:r>
+              <w:rPr>
+                <w:rFonts w:ascii="Arial Narrow" w:hAnsi="Arial Narrow" w:cs="Arial"/>
+                <w:sz w:val="28"/>
+              </w:rPr>
+              <w:t>10</w:t>
+            </w:r>
           </w:p>
         </w:tc>
         <w:tc>
@@ -2904,9 +2941,165 @@
             <w:pPr>
               <w:rPr>
                 <w:rFonts w:ascii="Arial Narrow" w:hAnsi="Arial Narrow" w:cs="Arial"/>
-                <w:sz w:val="28"/>
-              </w:rPr>
-            </w:pPr>
+                <w:b/>
+                <w:bCs/>
+                <w:sz w:val="28"/>
+                <w:u w:val="single"/>
+              </w:rPr>
+            </w:pPr>
+            <w:r>
+              <w:rPr>
+                <w:rFonts w:ascii="Arial Narrow" w:hAnsi="Arial Narrow" w:cs="Arial"/>
+                <w:b/>
+                <w:bCs/>
+                <w:sz w:val="28"/>
+                <w:u w:val="single"/>
+              </w:rPr>
+              <w:t>Final Version</w:t>
+            </w:r>
+          </w:p>
+          <w:p>
+            <w:pPr>
+              <w:rPr>
+                <w:rFonts w:ascii="Arial Narrow" w:hAnsi="Arial Narrow" w:cs="Arial"/>
+                <w:sz w:val="28"/>
+              </w:rPr>
+            </w:pPr>
+            <w:r>
+              <w:rPr>
+                <w:rFonts w:ascii="Arial Narrow" w:hAnsi="Arial Narrow" w:cs="Arial"/>
+                <w:sz w:val="28"/>
+              </w:rPr>
+              <w:t>Use Case</w:t>
+            </w:r>
+          </w:p>
+          <w:p>
+            <w:pPr>
+              <w:rPr>
+                <w:rFonts w:ascii="Arial Narrow" w:hAnsi="Arial Narrow" w:cs="Arial"/>
+                <w:sz w:val="28"/>
+              </w:rPr>
+            </w:pPr>
+            <w:r>
+              <w:rPr>
+                <w:rFonts w:ascii="Arial Narrow" w:hAnsi="Arial Narrow" w:cs="Arial"/>
+                <w:sz w:val="28"/>
+              </w:rPr>
+              <w:t>UI/UX Design</w:t>
+            </w:r>
+          </w:p>
+          <w:p>
+            <w:pPr>
+              <w:rPr>
+                <w:rFonts w:ascii="Arial Narrow" w:hAnsi="Arial Narrow" w:cs="Arial"/>
+                <w:sz w:val="28"/>
+              </w:rPr>
+            </w:pPr>
+            <w:r>
+              <w:rPr>
+                <w:rFonts w:ascii="Arial Narrow" w:hAnsi="Arial Narrow" w:cs="Arial"/>
+                <w:sz w:val="28"/>
+              </w:rPr>
+              <w:t>Activity Diagram</w:t>
+            </w:r>
+          </w:p>
+          <w:p>
+            <w:pPr>
+              <w:rPr>
+                <w:rFonts w:ascii="Arial Narrow" w:hAnsi="Arial Narrow" w:cs="Arial"/>
+                <w:sz w:val="28"/>
+              </w:rPr>
+            </w:pPr>
+            <w:r>
+              <w:rPr>
+                <w:rFonts w:ascii="Arial Narrow" w:hAnsi="Arial Narrow" w:cs="Arial"/>
+                <w:sz w:val="28"/>
+              </w:rPr>
+              <w:t>Class Diagram</w:t>
+            </w:r>
+          </w:p>
+          <w:p>
+            <w:pPr>
+              <w:rPr>
+                <w:rFonts w:ascii="Arial Narrow" w:hAnsi="Arial Narrow" w:cs="Arial"/>
+                <w:sz w:val="28"/>
+              </w:rPr>
+            </w:pPr>
+            <w:r>
+              <w:rPr>
+                <w:rFonts w:ascii="Arial Narrow" w:hAnsi="Arial Narrow" w:cs="Arial"/>
+                <w:sz w:val="28"/>
+              </w:rPr>
+              <w:t>ER-Diagram</w:t>
+            </w:r>
+          </w:p>
+          <w:p>
+            <w:pPr>
+              <w:rPr>
+                <w:rFonts w:ascii="Arial Narrow" w:hAnsi="Arial Narrow" w:cs="Arial"/>
+                <w:sz w:val="28"/>
+              </w:rPr>
+            </w:pPr>
+            <w:r>
+              <w:rPr>
+                <w:rFonts w:ascii="Arial Narrow" w:hAnsi="Arial Narrow" w:cs="Arial"/>
+                <w:sz w:val="28"/>
+              </w:rPr>
+              <w:t>OOP Implementation</w:t>
+            </w:r>
+          </w:p>
+          <w:p>
+            <w:pPr>
+              <w:rPr>
+                <w:rFonts w:ascii="Arial Narrow" w:hAnsi="Arial Narrow" w:cs="Arial"/>
+                <w:sz w:val="28"/>
+              </w:rPr>
+            </w:pPr>
+            <w:r>
+              <w:rPr>
+                <w:rFonts w:ascii="Arial Narrow" w:hAnsi="Arial Narrow" w:cs="Arial"/>
+                <w:sz w:val="28"/>
+              </w:rPr>
+              <w:t>CRUD Implementation</w:t>
+            </w:r>
+          </w:p>
+          <w:p>
+            <w:pPr>
+              <w:rPr>
+                <w:rFonts w:ascii="Arial Narrow" w:hAnsi="Arial Narrow" w:cs="Arial"/>
+                <w:sz w:val="28"/>
+              </w:rPr>
+            </w:pPr>
+          </w:p>
+          <w:p>
+            <w:pPr>
+              <w:rPr>
+                <w:rFonts w:ascii="Arial Narrow" w:hAnsi="Arial Narrow" w:cs="Arial"/>
+                <w:sz w:val="28"/>
+              </w:rPr>
+            </w:pPr>
+            <w:r>
+              <w:rPr>
+                <w:rFonts w:ascii="Arial Narrow" w:hAnsi="Arial Narrow" w:cs="Arial"/>
+                <w:sz w:val="28"/>
+              </w:rPr>
+              <w:t>Final Report-V1</w:t>
+            </w:r>
+          </w:p>
+          <w:p>
+            <w:pPr>
+              <w:rPr>
+                <w:rFonts w:ascii="Arial Narrow" w:hAnsi="Arial Narrow" w:cs="Arial"/>
+                <w:sz w:val="28"/>
+              </w:rPr>
+            </w:pPr>
+            <w:r>
+              <w:rPr>
+                <w:rFonts w:ascii="Arial Narrow" w:hAnsi="Arial Narrow" w:cs="Arial"/>
+                <w:sz w:val="28"/>
+              </w:rPr>
+              <w:t>Final App-V1</w:t>
+            </w:r>
           </w:p>
         </w:tc>
         <w:tc>
@@ -2920,6 +3113,13 @@
                 <w:sz w:val="28"/>
               </w:rPr>
             </w:pPr>
+            <w:r>
+              <w:rPr>
+                <w:rFonts w:ascii="Arial Narrow" w:hAnsi="Arial Narrow" w:cs="Arial"/>
+                <w:sz w:val="28"/>
+              </w:rPr>
+              <w:t>MUST</w:t>
+            </w:r>
           </w:p>
         </w:tc>
       </w:tr>
@@ -2935,6 +3135,14 @@
                 <w:sz w:val="28"/>
               </w:rPr>
             </w:pPr>
+            <w:r>
+              <w:rPr>
+                <w:rFonts w:ascii="Arial Narrow" w:hAnsi="Arial Narrow" w:cs="Arial"/>
+                <w:sz w:val="28"/>
+              </w:rPr>
+              <w:lastRenderedPageBreak/>
+              <w:t>11</w:t>
+            </w:r>
           </w:p>
         </w:tc>
         <w:tc>
@@ -2945,9 +3153,52 @@
             <w:pPr>
               <w:rPr>
                 <w:rFonts w:ascii="Arial Narrow" w:hAnsi="Arial Narrow" w:cs="Arial"/>
-                <w:sz w:val="28"/>
-              </w:rPr>
-            </w:pPr>
+                <w:b/>
+                <w:bCs/>
+                <w:sz w:val="28"/>
+                <w:u w:val="single"/>
+              </w:rPr>
+            </w:pPr>
+            <w:r>
+              <w:rPr>
+                <w:rFonts w:ascii="Arial Narrow" w:hAnsi="Arial Narrow" w:cs="Arial"/>
+                <w:b/>
+                <w:bCs/>
+                <w:sz w:val="28"/>
+                <w:u w:val="single"/>
+              </w:rPr>
+              <w:t>Demo Demonstration and Presentation</w:t>
+            </w:r>
+          </w:p>
+          <w:p>
+            <w:pPr>
+              <w:rPr>
+                <w:rFonts w:ascii="Arial Narrow" w:hAnsi="Arial Narrow" w:cs="Arial"/>
+                <w:sz w:val="28"/>
+              </w:rPr>
+            </w:pPr>
+            <w:r>
+              <w:rPr>
+                <w:rFonts w:ascii="Arial Narrow" w:hAnsi="Arial Narrow" w:cs="Arial"/>
+                <w:sz w:val="28"/>
+              </w:rPr>
+              <w:t>Final Report- Final Version</w:t>
+            </w:r>
+          </w:p>
+          <w:p>
+            <w:pPr>
+              <w:rPr>
+                <w:rFonts w:ascii="Arial Narrow" w:hAnsi="Arial Narrow" w:cs="Arial"/>
+                <w:sz w:val="28"/>
+              </w:rPr>
+            </w:pPr>
+            <w:r>
+              <w:rPr>
+                <w:rFonts w:ascii="Arial Narrow" w:hAnsi="Arial Narrow" w:cs="Arial"/>
+                <w:sz w:val="28"/>
+              </w:rPr>
+              <w:t>Final App- Final Version</w:t>
+            </w:r>
           </w:p>
         </w:tc>
         <w:tc>
@@ -2961,6 +3212,13 @@
                 <w:sz w:val="28"/>
               </w:rPr>
             </w:pPr>
+            <w:r>
+              <w:rPr>
+                <w:rFonts w:ascii="Arial Narrow" w:hAnsi="Arial Narrow" w:cs="Arial"/>
+                <w:sz w:val="28"/>
+              </w:rPr>
+              <w:t>MUST</w:t>
+            </w:r>
           </w:p>
         </w:tc>
       </w:tr>
@@ -4589,6 +4847,7 @@
                 <w:sz w:val="28"/>
                 <w:szCs w:val="28"/>
               </w:rPr>
+              <w:lastRenderedPageBreak/>
               <w:t>13</w:t>
             </w:r>
           </w:p>
@@ -4678,7 +4937,6 @@
                 <w:sz w:val="28"/>
                 <w:szCs w:val="28"/>
               </w:rPr>
-              <w:lastRenderedPageBreak/>
               <w:t>14</w:t>
             </w:r>
           </w:p>
@@ -5865,6 +6123,7 @@
                 <w:rFonts w:ascii="Arial Narrow" w:hAnsi="Arial Narrow" w:cs="Arial"/>
                 <w:sz w:val="28"/>
               </w:rPr>
+              <w:lastRenderedPageBreak/>
               <w:t>Text easy to read and language and language style should be appropriate with absence of grammar / spelling errors</w:t>
             </w:r>
           </w:p>
@@ -5935,7 +6194,23 @@
                 <w:rFonts w:ascii="Arial Narrow" w:hAnsi="Arial Narrow" w:cs="Arial"/>
                 <w:sz w:val="28"/>
               </w:rPr>
-              <w:t xml:space="preserve">There should be a clear layout which remains consistent throughout the application.  Style, layout and content should be appropriate for the purpose of the application.  </w:t>
+              <w:t xml:space="preserve">There should be a clear layout which remains consistent throughout the application.  Style, </w:t>
+            </w:r>
+            <w:proofErr w:type="gramStart"/>
+            <w:r>
+              <w:rPr>
+                <w:rFonts w:ascii="Arial Narrow" w:hAnsi="Arial Narrow" w:cs="Arial"/>
+                <w:sz w:val="28"/>
+              </w:rPr>
+              <w:t>layout</w:t>
+            </w:r>
+            <w:proofErr w:type="gramEnd"/>
+            <w:r>
+              <w:rPr>
+                <w:rFonts w:ascii="Arial Narrow" w:hAnsi="Arial Narrow" w:cs="Arial"/>
+                <w:sz w:val="28"/>
+              </w:rPr>
+              <w:t xml:space="preserve"> and content should be appropriate for the purpose of the application.  </w:t>
             </w:r>
           </w:p>
         </w:tc>
@@ -6344,6 +6619,7 @@
           <w:color w:val="0070C0"/>
           <w:sz w:val="28"/>
         </w:rPr>
+        <w:lastRenderedPageBreak/>
         <w:t>EXAMPLE OF USE CASE SPECIFICATIONS (NOT FOR THIS SCENARIO)</w:t>
       </w:r>
     </w:p>
@@ -6427,7 +6703,6 @@
           <w:color w:val="0070C0"/>
           <w:sz w:val="28"/>
         </w:rPr>
-        <w:lastRenderedPageBreak/>
         <w:t>Allocate Accommodation</w:t>
       </w:r>
     </w:p>
@@ -6676,7 +6951,25 @@
           <w:sz w:val="28"/>
           <w:szCs w:val="28"/>
         </w:rPr>
-        <w:t>When a party (one or more guests) arrives at the hotel each guest is checked in and the booking becomes registered.  Details of all the guests are confirmed, or if they have not been given at the time of booking they are recorded.  The method of payment (by which guest(s) or whether to be charged to a corporate account) is confirmed.  Accommodation is allocated if not already done at the time of booking and special requests are recorded.</w:t>
+        <w:t xml:space="preserve">When a party (one or more guests) arrives at the hotel each guest is checked in and the booking becomes registered.  Details of all the guests are confirmed, or if they have not been given at the time of </w:t>
+      </w:r>
+      <w:proofErr w:type="gramStart"/>
+      <w:r>
+        <w:rPr>
+          <w:rFonts w:ascii="Arial Narrow" w:hAnsi="Arial Narrow"/>
+          <w:sz w:val="28"/>
+          <w:szCs w:val="28"/>
+        </w:rPr>
+        <w:t>booking</w:t>
+      </w:r>
+      <w:proofErr w:type="gramEnd"/>
+      <w:r>
+        <w:rPr>
+          <w:rFonts w:ascii="Arial Narrow" w:hAnsi="Arial Narrow"/>
+          <w:sz w:val="28"/>
+          <w:szCs w:val="28"/>
+        </w:rPr>
+        <w:t xml:space="preserve"> they are recorded.  The method of payment (by which guest(s) or whether to be charged to a corporate account) is confirmed.  Accommodation is allocated if not already done at the time of booking and special requests are recorded.</w:t>
       </w:r>
     </w:p>
     <w:p>
@@ -6722,7 +7015,25 @@
           <w:sz w:val="28"/>
           <w:szCs w:val="28"/>
         </w:rPr>
-        <w:t>Before the guest leaves the hotel they need to check out and the booking becomes completed.  The receptionist provides them with the total room bill, which an individual customer must pay.  If the bill is to be charged to a corporate customer the guest is asked to check and sign the bill, it is then added to the appropriate corporate account.</w:t>
+        <w:t xml:space="preserve">Before the guest leaves the </w:t>
+      </w:r>
+      <w:proofErr w:type="gramStart"/>
+      <w:r>
+        <w:rPr>
+          <w:rFonts w:ascii="Arial Narrow" w:hAnsi="Arial Narrow"/>
+          <w:sz w:val="28"/>
+          <w:szCs w:val="28"/>
+        </w:rPr>
+        <w:t>hotel</w:t>
+      </w:r>
+      <w:proofErr w:type="gramEnd"/>
+      <w:r>
+        <w:rPr>
+          <w:rFonts w:ascii="Arial Narrow" w:hAnsi="Arial Narrow"/>
+          <w:sz w:val="28"/>
+          <w:szCs w:val="28"/>
+        </w:rPr>
+        <w:t xml:space="preserve"> they need to check out and the booking becomes completed.  The receptionist provides them with the total room bill, which an individual customer must pay.  If the bill is to be charged to a corporate customer the guest is asked to check and sign the bill, it is then added to the appropriate corporate account.</w:t>
       </w:r>
     </w:p>
     <w:p>
@@ -6768,7 +7079,6 @@
           <w:sz w:val="28"/>
           <w:szCs w:val="28"/>
         </w:rPr>
-        <w:lastRenderedPageBreak/>
         <w:t>When a customer contacts the receptionist with a booking request the receptionist checks the room occupancy for the required period and if the customer's needs can be met, makes a booking.</w:t>
       </w:r>
     </w:p>
@@ -6805,7 +7115,25 @@
           <w:sz w:val="28"/>
           <w:szCs w:val="28"/>
         </w:rPr>
-        <w:t>Accommodation may be allocated at this stage; alternatively where it is a group booking (for example, for 6 twin-bedded rooms) the allocation of each guest in the party to a specific room may be done on checking in.  Either way, occupancy records are updated to avoid double booking.</w:t>
+        <w:t xml:space="preserve">Accommodation may be allocated at this stage; </w:t>
+      </w:r>
+      <w:proofErr w:type="gramStart"/>
+      <w:r>
+        <w:rPr>
+          <w:rFonts w:ascii="Arial Narrow" w:hAnsi="Arial Narrow"/>
+          <w:sz w:val="28"/>
+          <w:szCs w:val="28"/>
+        </w:rPr>
+        <w:t>alternatively</w:t>
+      </w:r>
+      <w:proofErr w:type="gramEnd"/>
+      <w:r>
+        <w:rPr>
+          <w:rFonts w:ascii="Arial Narrow" w:hAnsi="Arial Narrow"/>
+          <w:sz w:val="28"/>
+          <w:szCs w:val="28"/>
+        </w:rPr>
+        <w:t xml:space="preserve"> where it is a group booking (for example, for 6 twin-bedded rooms) the allocation of each guest in the party to a specific room may be done on checking in.  Either way, occupancy records are updated to avoid double booking.</w:t>
       </w:r>
     </w:p>
     <w:p>
@@ -6851,7 +7179,43 @@
           <w:sz w:val="28"/>
           <w:szCs w:val="28"/>
         </w:rPr>
-        <w:t>Services not offered by the hotel itself can be ordered, once their availability has been checked.  The guest name, room number and details of the service required are taken when the service is ordered.</w:t>
+        <w:t xml:space="preserve">Services not offered by the hotel itself can be </w:t>
+      </w:r>
+      <w:proofErr w:type="gramStart"/>
+      <w:r>
+        <w:rPr>
+          <w:rFonts w:ascii="Arial Narrow" w:hAnsi="Arial Narrow"/>
+          <w:sz w:val="28"/>
+          <w:szCs w:val="28"/>
+        </w:rPr>
+        <w:t>ordered, once</w:t>
+      </w:r>
+      <w:proofErr w:type="gramEnd"/>
+      <w:r>
+        <w:rPr>
+          <w:rFonts w:ascii="Arial Narrow" w:hAnsi="Arial Narrow"/>
+          <w:sz w:val="28"/>
+          <w:szCs w:val="28"/>
+        </w:rPr>
+        <w:t xml:space="preserve"> their availability has been checked.  The </w:t>
+      </w:r>
+      <w:proofErr w:type="gramStart"/>
+      <w:r>
+        <w:rPr>
+          <w:rFonts w:ascii="Arial Narrow" w:hAnsi="Arial Narrow"/>
+          <w:sz w:val="28"/>
+          <w:szCs w:val="28"/>
+        </w:rPr>
+        <w:t>guest</w:t>
+      </w:r>
+      <w:proofErr w:type="gramEnd"/>
+      <w:r>
+        <w:rPr>
+          <w:rFonts w:ascii="Arial Narrow" w:hAnsi="Arial Narrow"/>
+          <w:sz w:val="28"/>
+          <w:szCs w:val="28"/>
+        </w:rPr>
+        <w:t xml:space="preserve"> name, room number and details of the service required are taken when the service is ordered.</w:t>
       </w:r>
     </w:p>
     <w:p>
@@ -13878,7 +14242,23 @@
           <w:rFonts w:ascii="Arial Narrow" w:hAnsi="Arial Narrow" w:cs="Arial"/>
           <w:sz w:val="28"/>
         </w:rPr>
-        <w:t>What stopped you achieving what you had hoped to achieve and to the standard you know you are capable of achieving?  Remote learning, lack of access to BREO, COVID, lack of suitable devices remotely, Internet connection issues etc.</w:t>
+        <w:t xml:space="preserve">What stopped you achieving what you had hoped to achieve and to the standard you know you </w:t>
+      </w:r>
+      <w:proofErr w:type="gramStart"/>
+      <w:r>
+        <w:rPr>
+          <w:rFonts w:ascii="Arial Narrow" w:hAnsi="Arial Narrow" w:cs="Arial"/>
+          <w:sz w:val="28"/>
+        </w:rPr>
+        <w:t>are capable of achieving</w:t>
+      </w:r>
+      <w:proofErr w:type="gramEnd"/>
+      <w:r>
+        <w:rPr>
+          <w:rFonts w:ascii="Arial Narrow" w:hAnsi="Arial Narrow" w:cs="Arial"/>
+          <w:sz w:val="28"/>
+        </w:rPr>
+        <w:t>?  Remote learning, lack of access to BREO, COVID, lack of suitable devices remotely, Internet connection issues etc.</w:t>
       </w:r>
     </w:p>
     <w:p>
@@ -14033,7 +14413,27 @@
           <w:sz w:val="28"/>
           <w:szCs w:val="26"/>
         </w:rPr>
-        <w:t>something similar again would you tackle it differently?</w:t>
+        <w:t xml:space="preserve">something similar </w:t>
+      </w:r>
+      <w:proofErr w:type="gramStart"/>
+      <w:r>
+        <w:rPr>
+          <w:rFonts w:ascii="Arial Narrow" w:hAnsi="Arial Narrow" w:cs="Arial"/>
+          <w:color w:val="000000"/>
+          <w:sz w:val="28"/>
+          <w:szCs w:val="26"/>
+        </w:rPr>
+        <w:t>again</w:t>
+      </w:r>
+      <w:proofErr w:type="gramEnd"/>
+      <w:r>
+        <w:rPr>
+          <w:rFonts w:ascii="Arial Narrow" w:hAnsi="Arial Narrow" w:cs="Arial"/>
+          <w:color w:val="000000"/>
+          <w:sz w:val="28"/>
+          <w:szCs w:val="26"/>
+        </w:rPr>
+        <w:t xml:space="preserve"> would you tackle it differently?</w:t>
       </w:r>
     </w:p>
     <w:p>
@@ -14207,7 +14607,23 @@
           <w:rFonts w:ascii="Arial Narrow" w:hAnsi="Arial Narrow" w:cs="Arial"/>
           <w:sz w:val="28"/>
         </w:rPr>
-        <w:t>No., caption and explanation.</w:t>
+        <w:t xml:space="preserve">No., </w:t>
+      </w:r>
+      <w:proofErr w:type="gramStart"/>
+      <w:r>
+        <w:rPr>
+          <w:rFonts w:ascii="Arial Narrow" w:hAnsi="Arial Narrow" w:cs="Arial"/>
+          <w:sz w:val="28"/>
+        </w:rPr>
+        <w:t>caption</w:t>
+      </w:r>
+      <w:proofErr w:type="gramEnd"/>
+      <w:r>
+        <w:rPr>
+          <w:rFonts w:ascii="Arial Narrow" w:hAnsi="Arial Narrow" w:cs="Arial"/>
+          <w:sz w:val="28"/>
+        </w:rPr>
+        <w:t xml:space="preserve"> and explanation.</w:t>
       </w:r>
     </w:p>
     <w:p>
@@ -14424,7 +14840,23 @@
           <w:rFonts w:ascii="Arial Narrow" w:hAnsi="Arial Narrow" w:cs="Arial"/>
           <w:sz w:val="28"/>
         </w:rPr>
-        <w:t xml:space="preserve">GUI or  text-based </w:t>
+        <w:t xml:space="preserve">GUI </w:t>
+      </w:r>
+      <w:proofErr w:type="gramStart"/>
+      <w:r>
+        <w:rPr>
+          <w:rFonts w:ascii="Arial Narrow" w:hAnsi="Arial Narrow" w:cs="Arial"/>
+          <w:sz w:val="28"/>
+        </w:rPr>
+        <w:t>or  text</w:t>
+      </w:r>
+      <w:proofErr w:type="gramEnd"/>
+      <w:r>
+        <w:rPr>
+          <w:rFonts w:ascii="Arial Narrow" w:hAnsi="Arial Narrow" w:cs="Arial"/>
+          <w:sz w:val="28"/>
+        </w:rPr>
+        <w:t xml:space="preserve">-based </w:t>
       </w:r>
       <w:r>
         <w:rPr>
@@ -14457,6 +14889,7 @@
         <w:lastRenderedPageBreak/>
         <w:t xml:space="preserve">Anything else that you might want to include </w:t>
       </w:r>
+      <w:proofErr w:type="gramStart"/>
       <w:r>
         <w:rPr>
           <w:rFonts w:ascii="Arial Narrow" w:hAnsi="Arial Narrow" w:cs="Arial"/>
@@ -14469,7 +14902,15 @@
           <w:rFonts w:ascii="Arial Narrow" w:hAnsi="Arial Narrow" w:cs="Arial"/>
           <w:sz w:val="28"/>
         </w:rPr>
-        <w:t xml:space="preserve"> does not fit well into the</w:t>
+        <w:t xml:space="preserve"> does</w:t>
+      </w:r>
+      <w:proofErr w:type="gramEnd"/>
+      <w:r>
+        <w:rPr>
+          <w:rFonts w:ascii="Arial Narrow" w:hAnsi="Arial Narrow" w:cs="Arial"/>
+          <w:sz w:val="28"/>
+        </w:rPr>
+        <w:t xml:space="preserve"> not fit well into the</w:t>
       </w:r>
       <w:r>
         <w:rPr>
@@ -14863,7 +15304,7 @@
         <v:path o:extrusionok="f" gradientshapeok="t" o:connecttype="rect"/>
         <o:lock v:ext="edit" aspectratio="t"/>
       </v:shapetype>
-      <v:shape id="_x0000_i1036" type="#_x0000_t75" style="width:11.4pt;height:11.4pt" o:bullet="t">
+      <v:shape id="_x0000_i1071" type="#_x0000_t75" style="width:11.4pt;height:11.4pt" o:bullet="t">
         <v:imagedata r:id="rId1" o:title="msoDDFC"/>
       </v:shape>
     </w:pict>

</xml_diff>